<commit_message>
isolated figures and expanded on analysis.
</commit_message>
<xml_diff>
--- a/HW4.docx
+++ b/HW4.docx
@@ -438,19 +438,58 @@
           </wp:inline>
         </w:drawing>
       </w:r>
-      <w:r>
-        <w:t xml:space="preserve"> </w:t>
-      </w:r>
-      <w:r>
-        <w:t xml:space="preserve">Winter upwelling indicies affect recruit densities, because this is when adults are producing new eggs. On the other hand, summer upwelling indicies affect adult densities, because this is when juveniles are developing.</w:t>
-      </w:r>
     </w:p>
     <w:p>
       <w:pPr>
         <w:pStyle w:val="BodyText"/>
       </w:pPr>
       <w:r>
-        <w:t xml:space="preserve">There is a strong positive relationship between recruit density and the winter upwelling index for barnacles in cA. Downwelling (negative values) decreases recruit density and upwelling (positive values) increases recruit density. This makes sense because downwelling is associated with low nutrients and rare phytoplankton. This, of course, would affect the adult population and therefore cause them to produce fewer eggs.</w:t>
+        <w:drawing>
+          <wp:inline>
+            <wp:extent cx="4620126" cy="3696101"/>
+            <wp:effectExtent b="0" l="0" r="0" t="0"/>
+            <wp:docPr descr="" title="" id="1" name="Picture"/>
+            <a:graphic>
+              <a:graphicData uri="http://schemas.openxmlformats.org/drawingml/2006/picture">
+                <pic:pic>
+                  <pic:nvPicPr>
+                    <pic:cNvPr descr="HW4_files/figure-docx/unnamed-chunk-12-1.png" id="0" name="Picture"/>
+                    <pic:cNvPicPr>
+                      <a:picLocks noChangeArrowheads="1" noChangeAspect="1"/>
+                    </pic:cNvPicPr>
+                  </pic:nvPicPr>
+                  <pic:blipFill>
+                    <a:blip r:embed="rId32"/>
+                    <a:stretch>
+                      <a:fillRect/>
+                    </a:stretch>
+                  </pic:blipFill>
+                  <pic:spPr bwMode="auto">
+                    <a:xfrm>
+                      <a:off x="0" y="0"/>
+                      <a:ext cx="4620126" cy="3696101"/>
+                    </a:xfrm>
+                    <a:prstGeom prst="rect">
+                      <a:avLst/>
+                    </a:prstGeom>
+                    <a:noFill/>
+                    <a:ln w="9525">
+                      <a:noFill/>
+                      <a:headEnd/>
+                      <a:tailEnd/>
+                    </a:ln>
+                  </pic:spPr>
+                </pic:pic>
+              </a:graphicData>
+            </a:graphic>
+          </wp:inline>
+        </w:drawing>
+      </w:r>
+      <w:r>
+        <w:t xml:space="preserve"> </w:t>
+      </w:r>
+      <w:r>
+        <w:t xml:space="preserve">Winter upwelling indices affect recruit densities, because this is when adults are producing new eggs. On the other hand, summer upwelling indices affect adult densities, because this is when juveniles are developing.</w:t>
       </w:r>
     </w:p>
     <w:p>
@@ -458,7 +497,7 @@
         <w:pStyle w:val="BodyText"/>
       </w:pPr>
       <w:r>
-        <w:t xml:space="preserve">There is a slight relationship between adult density and the summer upwelling index for barnacles in CA. Data shows a pretty high recruitment density regardless of upwelling index.</w:t>
+        <w:t xml:space="preserve">In other words, winter upwelling affect female adults’ egg production, spring they spawn, resulting recruit density, summer feeds recruits and then affects how many make it to adulthood.</w:t>
       </w:r>
     </w:p>
     <w:p>
@@ -466,7 +505,190 @@
         <w:pStyle w:val="BodyText"/>
       </w:pPr>
       <w:r>
-        <w:t xml:space="preserve">Slight relationship between adult density and summer upwelling index for crabs in CA and OR</w:t>
+        <w:t xml:space="preserve">There is a strong positive relationship between recruit density and the winter upwelling index for barnacles in California. Downwelling (negative values) decreases recruit density and upwelling (positive values) increases recruit density. This makes sense because downwelling is associated with low nutrients and rare phytoplankton. This, of course, would affect the adult population and therefore cause them to produce fewer eggs.</w:t>
+      </w:r>
+    </w:p>
+    <w:p>
+      <w:pPr>
+        <w:pStyle w:val="Heading2"/>
+      </w:pPr>
+      <w:bookmarkStart w:id="33" w:name="extra"/>
+      <w:bookmarkEnd w:id="33"/>
+      <w:r>
+        <w:t xml:space="preserve">4. EXTRA</w:t>
+      </w:r>
+    </w:p>
+    <w:p>
+      <w:pPr>
+        <w:pStyle w:val="FirstParagraph"/>
+      </w:pPr>
+      <w:r>
+        <w:drawing>
+          <wp:inline>
+            <wp:extent cx="4620126" cy="3696101"/>
+            <wp:effectExtent b="0" l="0" r="0" t="0"/>
+            <wp:docPr descr="" title="" id="1" name="Picture"/>
+            <a:graphic>
+              <a:graphicData uri="http://schemas.openxmlformats.org/drawingml/2006/picture">
+                <pic:pic>
+                  <pic:nvPicPr>
+                    <pic:cNvPr descr="HW4_files/figure-docx/unnamed-chunk-13-1.png" id="0" name="Picture"/>
+                    <pic:cNvPicPr>
+                      <a:picLocks noChangeArrowheads="1" noChangeAspect="1"/>
+                    </pic:cNvPicPr>
+                  </pic:nvPicPr>
+                  <pic:blipFill>
+                    <a:blip r:embed="rId34"/>
+                    <a:stretch>
+                      <a:fillRect/>
+                    </a:stretch>
+                  </pic:blipFill>
+                  <pic:spPr bwMode="auto">
+                    <a:xfrm>
+                      <a:off x="0" y="0"/>
+                      <a:ext cx="4620126" cy="3696101"/>
+                    </a:xfrm>
+                    <a:prstGeom prst="rect">
+                      <a:avLst/>
+                    </a:prstGeom>
+                    <a:noFill/>
+                    <a:ln w="9525">
+                      <a:noFill/>
+                      <a:headEnd/>
+                      <a:tailEnd/>
+                    </a:ln>
+                  </pic:spPr>
+                </pic:pic>
+              </a:graphicData>
+            </a:graphic>
+          </wp:inline>
+        </w:drawing>
+      </w:r>
+      <w:r>
+        <w:drawing>
+          <wp:inline>
+            <wp:extent cx="4620126" cy="3696101"/>
+            <wp:effectExtent b="0" l="0" r="0" t="0"/>
+            <wp:docPr descr="" title="" id="1" name="Picture"/>
+            <a:graphic>
+              <a:graphicData uri="http://schemas.openxmlformats.org/drawingml/2006/picture">
+                <pic:pic>
+                  <pic:nvPicPr>
+                    <pic:cNvPr descr="HW4_files/figure-docx/unnamed-chunk-13-2.png" id="0" name="Picture"/>
+                    <pic:cNvPicPr>
+                      <a:picLocks noChangeArrowheads="1" noChangeAspect="1"/>
+                    </pic:cNvPicPr>
+                  </pic:nvPicPr>
+                  <pic:blipFill>
+                    <a:blip r:embed="rId35"/>
+                    <a:stretch>
+                      <a:fillRect/>
+                    </a:stretch>
+                  </pic:blipFill>
+                  <pic:spPr bwMode="auto">
+                    <a:xfrm>
+                      <a:off x="0" y="0"/>
+                      <a:ext cx="4620126" cy="3696101"/>
+                    </a:xfrm>
+                    <a:prstGeom prst="rect">
+                      <a:avLst/>
+                    </a:prstGeom>
+                    <a:noFill/>
+                    <a:ln w="9525">
+                      <a:noFill/>
+                      <a:headEnd/>
+                      <a:tailEnd/>
+                    </a:ln>
+                  </pic:spPr>
+                </pic:pic>
+              </a:graphicData>
+            </a:graphic>
+          </wp:inline>
+        </w:drawing>
+      </w:r>
+      <w:r>
+        <w:drawing>
+          <wp:inline>
+            <wp:extent cx="4620126" cy="3696101"/>
+            <wp:effectExtent b="0" l="0" r="0" t="0"/>
+            <wp:docPr descr="" title="" id="1" name="Picture"/>
+            <a:graphic>
+              <a:graphicData uri="http://schemas.openxmlformats.org/drawingml/2006/picture">
+                <pic:pic>
+                  <pic:nvPicPr>
+                    <pic:cNvPr descr="HW4_files/figure-docx/unnamed-chunk-13-3.png" id="0" name="Picture"/>
+                    <pic:cNvPicPr>
+                      <a:picLocks noChangeArrowheads="1" noChangeAspect="1"/>
+                    </pic:cNvPicPr>
+                  </pic:nvPicPr>
+                  <pic:blipFill>
+                    <a:blip r:embed="rId36"/>
+                    <a:stretch>
+                      <a:fillRect/>
+                    </a:stretch>
+                  </pic:blipFill>
+                  <pic:spPr bwMode="auto">
+                    <a:xfrm>
+                      <a:off x="0" y="0"/>
+                      <a:ext cx="4620126" cy="3696101"/>
+                    </a:xfrm>
+                    <a:prstGeom prst="rect">
+                      <a:avLst/>
+                    </a:prstGeom>
+                    <a:noFill/>
+                    <a:ln w="9525">
+                      <a:noFill/>
+                      <a:headEnd/>
+                      <a:tailEnd/>
+                    </a:ln>
+                  </pic:spPr>
+                </pic:pic>
+              </a:graphicData>
+            </a:graphic>
+          </wp:inline>
+        </w:drawing>
+      </w:r>
+      <w:r>
+        <w:drawing>
+          <wp:inline>
+            <wp:extent cx="4620126" cy="3696101"/>
+            <wp:effectExtent b="0" l="0" r="0" t="0"/>
+            <wp:docPr descr="" title="" id="1" name="Picture"/>
+            <a:graphic>
+              <a:graphicData uri="http://schemas.openxmlformats.org/drawingml/2006/picture">
+                <pic:pic>
+                  <pic:nvPicPr>
+                    <pic:cNvPr descr="HW4_files/figure-docx/unnamed-chunk-13-4.png" id="0" name="Picture"/>
+                    <pic:cNvPicPr>
+                      <a:picLocks noChangeArrowheads="1" noChangeAspect="1"/>
+                    </pic:cNvPicPr>
+                  </pic:nvPicPr>
+                  <pic:blipFill>
+                    <a:blip r:embed="rId37"/>
+                    <a:stretch>
+                      <a:fillRect/>
+                    </a:stretch>
+                  </pic:blipFill>
+                  <pic:spPr bwMode="auto">
+                    <a:xfrm>
+                      <a:off x="0" y="0"/>
+                      <a:ext cx="4620126" cy="3696101"/>
+                    </a:xfrm>
+                    <a:prstGeom prst="rect">
+                      <a:avLst/>
+                    </a:prstGeom>
+                    <a:noFill/>
+                    <a:ln w="9525">
+                      <a:noFill/>
+                      <a:headEnd/>
+                      <a:tailEnd/>
+                    </a:ln>
+                  </pic:spPr>
+                </pic:pic>
+              </a:graphicData>
+            </a:graphic>
+          </wp:inline>
+        </w:drawing>
       </w:r>
     </w:p>
     <w:sectPr/>
@@ -577,7 +799,7 @@
     </w:lvl>
   </w:abstractNum>
   <w:abstractNum w:abstractNumId="990">
-    <w:nsid w:val="19b0a256"/>
+    <w:nsid w:val="f7e1af9b"/>
     <w:multiLevelType w:val="multilevel"/>
     <w:lvl w:ilvl="0">
       <w:numFmt w:val="bullet"/>

</xml_diff>